<commit_message>
About and resume updates
</commit_message>
<xml_diff>
--- a/Resume_FabianFroding.docx
+++ b/Resume_FabianFroding.docx
@@ -24,14 +24,56 @@
         <w:rPr>
           <w:rFonts w:ascii="Times New Roman" w:cs="Times New Roman" w:eastAsia="Times New Roman" w:hAnsi="Times New Roman"/>
           <w:b w:val="1"/>
-          <w:sz w:val="24"/>
-          <w:szCs w:val="24"/>
-        </w:rPr>
-      </w:pPr>
-      <w:r>
-        <w:rPr>
-          <w:rtl w:val="0"/>
-        </w:rPr>
+          <w:sz w:val="38"/>
+          <w:szCs w:val="38"/>
+        </w:rPr>
+      </w:pPr>
+      <w:r>
+        <w:rPr>
+          <w:rtl w:val="0"/>
+        </w:rPr>
+      </w:r>
+      <w:r>
+        <w:drawing>
+          <wp:anchor allowOverlap="1" behindDoc="0" distB="114300" distT="114300" distL="114300" distR="114300" hidden="0" layoutInCell="1" locked="0" relativeHeight="0" simplePos="0">
+            <wp:simplePos x="0" y="0"/>
+            <wp:positionH relativeFrom="column">
+              <wp:posOffset>5053013</wp:posOffset>
+            </wp:positionH>
+            <wp:positionV relativeFrom="paragraph">
+              <wp:posOffset>114300</wp:posOffset>
+            </wp:positionV>
+            <wp:extent cx="833438" cy="833438"/>
+            <wp:effectExtent b="0" l="0" r="0" t="0"/>
+            <wp:wrapNone/>
+            <wp:docPr id="1" name="image1.jpg"/>
+            <a:graphic>
+              <a:graphicData uri="http://schemas.openxmlformats.org/drawingml/2006/picture">
+                <pic:pic>
+                  <pic:nvPicPr>
+                    <pic:cNvPr id="0" name="image1.jpg"/>
+                    <pic:cNvPicPr preferRelativeResize="0"/>
+                  </pic:nvPicPr>
+                  <pic:blipFill>
+                    <a:blip r:embed="rId6"/>
+                    <a:srcRect b="0" l="0" r="0" t="0"/>
+                    <a:stretch>
+                      <a:fillRect/>
+                    </a:stretch>
+                  </pic:blipFill>
+                  <pic:spPr>
+                    <a:xfrm>
+                      <a:off x="0" y="0"/>
+                      <a:ext cx="833438" cy="833438"/>
+                    </a:xfrm>
+                    <a:prstGeom prst="rect"/>
+                    <a:ln/>
+                  </pic:spPr>
+                </pic:pic>
+              </a:graphicData>
+            </a:graphic>
+          </wp:anchor>
+        </w:drawing>
       </w:r>
     </w:p>
     <w:p>
@@ -276,7 +318,7 @@
         <w:t xml:space="preserve">E-Mail: </w:t>
         <w:tab/>
       </w:r>
-      <w:hyperlink r:id="rId6">
+      <w:hyperlink r:id="rId7">
         <w:r>
           <w:rPr>
             <w:rFonts w:ascii="Times New Roman" w:cs="Times New Roman" w:eastAsia="Times New Roman" w:hAnsi="Times New Roman"/>
@@ -319,7 +361,7 @@
         <w:t xml:space="preserve">Portfolio: </w:t>
         <w:tab/>
       </w:r>
-      <w:hyperlink r:id="rId7">
+      <w:hyperlink r:id="rId8">
         <w:r>
           <w:rPr>
             <w:rFonts w:ascii="Times New Roman" w:cs="Times New Roman" w:eastAsia="Times New Roman" w:hAnsi="Times New Roman"/>
@@ -989,7 +1031,7 @@
           <w:u w:val="none"/>
         </w:rPr>
       </w:pPr>
-      <w:hyperlink r:id="rId8">
+      <w:hyperlink r:id="rId9">
         <w:r>
           <w:rPr>
             <w:rFonts w:ascii="Times New Roman" w:cs="Times New Roman" w:eastAsia="Times New Roman" w:hAnsi="Times New Roman"/>

</xml_diff>

<commit_message>
Various updates and changes
</commit_message>
<xml_diff>
--- a/Resume_FabianFroding.docx
+++ b/Resume_FabianFroding.docx
@@ -1463,7 +1463,24 @@
           <w:b w:val="1"/>
           <w:rtl w:val="0"/>
         </w:rPr>
-        <w:t xml:space="preserve">Project: Abyssus</w:t>
+        <w:t xml:space="preserve">Project: </w:t>
+      </w:r>
+      <w:hyperlink r:id="rId10">
+        <w:r>
+          <w:rPr>
+            <w:rFonts w:ascii="Times New Roman" w:cs="Times New Roman" w:eastAsia="Times New Roman" w:hAnsi="Times New Roman"/>
+            <w:b w:val="1"/>
+            <w:color w:val="1155cc"/>
+            <w:u w:val="single"/>
+            <w:rtl w:val="0"/>
+          </w:rPr>
+          <w:t xml:space="preserve">Abyssus</w:t>
+        </w:r>
+      </w:hyperlink>
+      <w:r>
+        <w:rPr>
+          <w:rtl w:val="0"/>
+        </w:rPr>
       </w:r>
     </w:p>
     <w:p>

</xml_diff>